<commit_message>
Fix errors in md
</commit_message>
<xml_diff>
--- a/Tables/Table1.docx
+++ b/Tables/Table1.docx
@@ -22,7 +22,7 @@
           <w:right w:val="none" w:sz="0" w:space="0" w:color="000000"/>
         </w:pBdr>
         <w:spacing w:after="60" w:before="60" w:line="240"/>
-        <w:ind w:firstLine="0" w:left="60" w:right="60"/>
+        <w:ind w:left="60" w:right="60" w:firstLine="0" w:firstLineChars="0"/>
       </w:pPr>
       <w:r>
         <w:t xml:space="preserve">Table 1. Baseline characteristics of the study population according CKD Stages</w:t>
@@ -73,7 +73,7 @@
                 <w:right w:val="none" w:sz="0" w:space="0" w:color="000000"/>
               </w:pBdr>
               <w:spacing w:after="40" w:before="40" w:line="240"/>
-              <w:ind w:firstLine="0" w:left="100" w:right="100"/>
+              <w:ind w:left="100" w:right="100" w:firstLine="0" w:firstLineChars="0"/>
             </w:pPr>
             <w:r>
               <w:rPr>
@@ -117,7 +117,7 @@
                 <w:right w:val="none" w:sz="0" w:space="0" w:color="000000"/>
               </w:pBdr>
               <w:spacing w:after="40" w:before="40" w:line="240"/>
-              <w:ind w:firstLine="0" w:left="100" w:right="100"/>
+              <w:ind w:left="100" w:right="100" w:firstLine="0" w:firstLineChars="0"/>
             </w:pPr>
             <w:r>
               <w:rPr>
@@ -161,7 +161,7 @@
                 <w:right w:val="none" w:sz="0" w:space="0" w:color="000000"/>
               </w:pBdr>
               <w:spacing w:after="40" w:before="40" w:line="240"/>
-              <w:ind w:firstLine="0" w:left="100" w:right="100"/>
+              <w:ind w:left="100" w:right="100" w:firstLine="0" w:firstLineChars="0"/>
             </w:pPr>
             <w:r>
               <w:rPr>
@@ -212,7 +212,7 @@
                 <w:right w:val="none" w:sz="0" w:space="0" w:color="000000"/>
               </w:pBdr>
               <w:spacing w:after="40" w:before="40" w:line="240"/>
-              <w:ind w:firstLine="0" w:left="100" w:right="100"/>
+              <w:ind w:left="100" w:right="100" w:firstLine="0" w:firstLineChars="0"/>
             </w:pPr>
             <w:r>
               <w:rPr>
@@ -256,7 +256,7 @@
                 <w:right w:val="none" w:sz="0" w:space="0" w:color="000000"/>
               </w:pBdr>
               <w:spacing w:after="40" w:before="40" w:line="240"/>
-              <w:ind w:firstLine="0" w:left="100" w:right="100"/>
+              <w:ind w:left="100" w:right="100" w:firstLine="0" w:firstLineChars="0"/>
             </w:pPr>
             <w:r>
               <w:rPr>
@@ -313,7 +313,7 @@
                 <w:right w:val="none" w:sz="0" w:space="0" w:color="000000"/>
               </w:pBdr>
               <w:spacing w:after="40" w:before="40" w:line="240"/>
-              <w:ind w:firstLine="0" w:left="100" w:right="100"/>
+              <w:ind w:left="100" w:right="100" w:firstLine="0" w:firstLineChars="0"/>
             </w:pPr>
             <w:r>
               <w:rPr>
@@ -376,7 +376,7 @@
                 <w:right w:val="none" w:sz="0" w:space="0" w:color="000000"/>
               </w:pBdr>
               <w:spacing w:after="100" w:before="100" w:line="240"/>
-              <w:ind w:firstLine="0" w:left="100" w:right="100"/>
+              <w:ind w:left="100" w:right="100" w:firstLine="0" w:firstLineChars="0"/>
             </w:pPr>
             <w:r>
               <w:rPr>
@@ -420,7 +420,7 @@
                 <w:right w:val="none" w:sz="0" w:space="0" w:color="000000"/>
               </w:pBdr>
               <w:spacing w:after="100" w:before="100" w:line="240"/>
-              <w:ind w:firstLine="0" w:left="100" w:right="100"/>
+              <w:ind w:left="100" w:right="100" w:firstLine="0" w:firstLineChars="0"/>
             </w:pPr>
             <w:r>
               <w:rPr>
@@ -464,7 +464,7 @@
                 <w:right w:val="none" w:sz="0" w:space="0" w:color="000000"/>
               </w:pBdr>
               <w:spacing w:after="100" w:before="100" w:line="240"/>
-              <w:ind w:firstLine="0" w:left="100" w:right="100"/>
+              <w:ind w:left="100" w:right="100" w:firstLine="0" w:firstLineChars="0"/>
             </w:pPr>
             <w:r>
               <w:rPr>
@@ -514,7 +514,7 @@
                 <w:right w:val="none" w:sz="0" w:space="0" w:color="000000"/>
               </w:pBdr>
               <w:spacing w:after="100" w:before="100" w:line="240"/>
-              <w:ind w:firstLine="0" w:left="300" w:right="100"/>
+              <w:ind w:left="300" w:right="100" w:firstLine="0" w:firstLineChars="0"/>
             </w:pPr>
             <w:r>
               <w:rPr>
@@ -558,7 +558,7 @@
                 <w:right w:val="none" w:sz="0" w:space="0" w:color="000000"/>
               </w:pBdr>
               <w:spacing w:after="100" w:before="100" w:line="240"/>
-              <w:ind w:firstLine="0" w:left="100" w:right="100"/>
+              <w:ind w:left="100" w:right="100" w:firstLine="0" w:firstLineChars="0"/>
             </w:pPr>
             <w:r>
               <w:rPr>
@@ -602,7 +602,7 @@
                 <w:right w:val="none" w:sz="0" w:space="0" w:color="000000"/>
               </w:pBdr>
               <w:spacing w:after="100" w:before="100" w:line="240"/>
-              <w:ind w:firstLine="0" w:left="100" w:right="100"/>
+              <w:ind w:left="100" w:right="100" w:firstLine="0" w:firstLineChars="0"/>
             </w:pPr>
             <w:r>
               <w:rPr>
@@ -652,7 +652,7 @@
                 <w:right w:val="none" w:sz="0" w:space="0" w:color="000000"/>
               </w:pBdr>
               <w:spacing w:after="100" w:before="100" w:line="240"/>
-              <w:ind w:firstLine="0" w:left="300" w:right="100"/>
+              <w:ind w:left="300" w:right="100" w:firstLine="0" w:firstLineChars="0"/>
             </w:pPr>
             <w:r>
               <w:rPr>
@@ -696,7 +696,7 @@
                 <w:right w:val="none" w:sz="0" w:space="0" w:color="000000"/>
               </w:pBdr>
               <w:spacing w:after="100" w:before="100" w:line="240"/>
-              <w:ind w:firstLine="0" w:left="100" w:right="100"/>
+              <w:ind w:left="100" w:right="100" w:firstLine="0" w:firstLineChars="0"/>
             </w:pPr>
             <w:r>
               <w:rPr>
@@ -740,7 +740,7 @@
                 <w:right w:val="none" w:sz="0" w:space="0" w:color="000000"/>
               </w:pBdr>
               <w:spacing w:after="100" w:before="100" w:line="240"/>
-              <w:ind w:firstLine="0" w:left="100" w:right="100"/>
+              <w:ind w:left="100" w:right="100" w:firstLine="0" w:firstLineChars="0"/>
             </w:pPr>
             <w:r>
               <w:rPr>
@@ -790,7 +790,7 @@
                 <w:right w:val="none" w:sz="0" w:space="0" w:color="000000"/>
               </w:pBdr>
               <w:spacing w:after="100" w:before="100" w:line="240"/>
-              <w:ind w:firstLine="0" w:left="100" w:right="100"/>
+              <w:ind w:left="100" w:right="100" w:firstLine="0" w:firstLineChars="0"/>
             </w:pPr>
             <w:r>
               <w:rPr>
@@ -834,7 +834,7 @@
                 <w:right w:val="none" w:sz="0" w:space="0" w:color="000000"/>
               </w:pBdr>
               <w:spacing w:after="100" w:before="100" w:line="240"/>
-              <w:ind w:firstLine="0" w:left="100" w:right="100"/>
+              <w:ind w:left="100" w:right="100" w:firstLine="0" w:firstLineChars="0"/>
             </w:pPr>
             <w:r>
               <w:rPr>
@@ -878,7 +878,7 @@
                 <w:right w:val="none" w:sz="0" w:space="0" w:color="000000"/>
               </w:pBdr>
               <w:spacing w:after="100" w:before="100" w:line="240"/>
-              <w:ind w:firstLine="0" w:left="100" w:right="100"/>
+              <w:ind w:left="100" w:right="100" w:firstLine="0" w:firstLineChars="0"/>
             </w:pPr>
             <w:r>
               <w:rPr>
@@ -928,7 +928,7 @@
                 <w:right w:val="none" w:sz="0" w:space="0" w:color="000000"/>
               </w:pBdr>
               <w:spacing w:after="100" w:before="100" w:line="240"/>
-              <w:ind w:firstLine="0" w:left="300" w:right="100"/>
+              <w:ind w:left="300" w:right="100" w:firstLine="0" w:firstLineChars="0"/>
             </w:pPr>
             <w:r>
               <w:rPr>
@@ -972,7 +972,7 @@
                 <w:right w:val="none" w:sz="0" w:space="0" w:color="000000"/>
               </w:pBdr>
               <w:spacing w:after="100" w:before="100" w:line="240"/>
-              <w:ind w:firstLine="0" w:left="100" w:right="100"/>
+              <w:ind w:left="100" w:right="100" w:firstLine="0" w:firstLineChars="0"/>
             </w:pPr>
             <w:r>
               <w:rPr>
@@ -1016,7 +1016,7 @@
                 <w:right w:val="none" w:sz="0" w:space="0" w:color="000000"/>
               </w:pBdr>
               <w:spacing w:after="100" w:before="100" w:line="240"/>
-              <w:ind w:firstLine="0" w:left="100" w:right="100"/>
+              <w:ind w:left="100" w:right="100" w:firstLine="0" w:firstLineChars="0"/>
             </w:pPr>
             <w:r>
               <w:rPr>
@@ -1066,7 +1066,7 @@
                 <w:right w:val="none" w:sz="0" w:space="0" w:color="000000"/>
               </w:pBdr>
               <w:spacing w:after="100" w:before="100" w:line="240"/>
-              <w:ind w:firstLine="0" w:left="300" w:right="100"/>
+              <w:ind w:left="300" w:right="100" w:firstLine="0" w:firstLineChars="0"/>
             </w:pPr>
             <w:r>
               <w:rPr>
@@ -1110,7 +1110,7 @@
                 <w:right w:val="none" w:sz="0" w:space="0" w:color="000000"/>
               </w:pBdr>
               <w:spacing w:after="100" w:before="100" w:line="240"/>
-              <w:ind w:firstLine="0" w:left="100" w:right="100"/>
+              <w:ind w:left="100" w:right="100" w:firstLine="0" w:firstLineChars="0"/>
             </w:pPr>
             <w:r>
               <w:rPr>
@@ -1154,7 +1154,7 @@
                 <w:right w:val="none" w:sz="0" w:space="0" w:color="000000"/>
               </w:pBdr>
               <w:spacing w:after="100" w:before="100" w:line="240"/>
-              <w:ind w:firstLine="0" w:left="100" w:right="100"/>
+              <w:ind w:left="100" w:right="100" w:firstLine="0" w:firstLineChars="0"/>
             </w:pPr>
             <w:r>
               <w:rPr>
@@ -1204,7 +1204,7 @@
                 <w:right w:val="none" w:sz="0" w:space="0" w:color="000000"/>
               </w:pBdr>
               <w:spacing w:after="100" w:before="100" w:line="240"/>
-              <w:ind w:firstLine="0" w:left="300" w:right="100"/>
+              <w:ind w:left="300" w:right="100" w:firstLine="0" w:firstLineChars="0"/>
             </w:pPr>
             <w:r>
               <w:rPr>
@@ -1248,7 +1248,7 @@
                 <w:right w:val="none" w:sz="0" w:space="0" w:color="000000"/>
               </w:pBdr>
               <w:spacing w:after="100" w:before="100" w:line="240"/>
-              <w:ind w:firstLine="0" w:left="100" w:right="100"/>
+              <w:ind w:left="100" w:right="100" w:firstLine="0" w:firstLineChars="0"/>
             </w:pPr>
             <w:r>
               <w:rPr>
@@ -1292,7 +1292,7 @@
                 <w:right w:val="none" w:sz="0" w:space="0" w:color="000000"/>
               </w:pBdr>
               <w:spacing w:after="100" w:before="100" w:line="240"/>
-              <w:ind w:firstLine="0" w:left="100" w:right="100"/>
+              <w:ind w:left="100" w:right="100" w:firstLine="0" w:firstLineChars="0"/>
             </w:pPr>
             <w:r>
               <w:rPr>
@@ -1342,7 +1342,7 @@
                 <w:right w:val="none" w:sz="0" w:space="0" w:color="000000"/>
               </w:pBdr>
               <w:spacing w:after="100" w:before="100" w:line="240"/>
-              <w:ind w:firstLine="0" w:left="100" w:right="100"/>
+              <w:ind w:left="100" w:right="100" w:firstLine="0" w:firstLineChars="0"/>
             </w:pPr>
             <w:r>
               <w:rPr>
@@ -1386,7 +1386,7 @@
                 <w:right w:val="none" w:sz="0" w:space="0" w:color="000000"/>
               </w:pBdr>
               <w:spacing w:after="100" w:before="100" w:line="240"/>
-              <w:ind w:firstLine="0" w:left="100" w:right="100"/>
+              <w:ind w:left="100" w:right="100" w:firstLine="0" w:firstLineChars="0"/>
             </w:pPr>
             <w:r>
               <w:rPr>
@@ -1430,7 +1430,7 @@
                 <w:right w:val="none" w:sz="0" w:space="0" w:color="000000"/>
               </w:pBdr>
               <w:spacing w:after="100" w:before="100" w:line="240"/>
-              <w:ind w:firstLine="0" w:left="100" w:right="100"/>
+              <w:ind w:left="100" w:right="100" w:firstLine="0" w:firstLineChars="0"/>
             </w:pPr>
             <w:r>
               <w:rPr>
@@ -1480,7 +1480,7 @@
                 <w:right w:val="none" w:sz="0" w:space="0" w:color="000000"/>
               </w:pBdr>
               <w:spacing w:after="100" w:before="100" w:line="240"/>
-              <w:ind w:firstLine="0" w:left="100" w:right="100"/>
+              <w:ind w:left="100" w:right="100" w:firstLine="0" w:firstLineChars="0"/>
             </w:pPr>
             <w:r>
               <w:rPr>
@@ -1524,7 +1524,7 @@
                 <w:right w:val="none" w:sz="0" w:space="0" w:color="000000"/>
               </w:pBdr>
               <w:spacing w:after="100" w:before="100" w:line="240"/>
-              <w:ind w:firstLine="0" w:left="100" w:right="100"/>
+              <w:ind w:left="100" w:right="100" w:firstLine="0" w:firstLineChars="0"/>
             </w:pPr>
             <w:r>
               <w:rPr>
@@ -1568,7 +1568,7 @@
                 <w:right w:val="none" w:sz="0" w:space="0" w:color="000000"/>
               </w:pBdr>
               <w:spacing w:after="100" w:before="100" w:line="240"/>
-              <w:ind w:firstLine="0" w:left="100" w:right="100"/>
+              <w:ind w:left="100" w:right="100" w:firstLine="0" w:firstLineChars="0"/>
             </w:pPr>
             <w:r>
               <w:rPr>
@@ -1618,7 +1618,7 @@
                 <w:right w:val="none" w:sz="0" w:space="0" w:color="000000"/>
               </w:pBdr>
               <w:spacing w:after="100" w:before="100" w:line="240"/>
-              <w:ind w:firstLine="0" w:left="100" w:right="100"/>
+              <w:ind w:left="100" w:right="100" w:firstLine="0" w:firstLineChars="0"/>
             </w:pPr>
             <w:r>
               <w:rPr>
@@ -1662,7 +1662,7 @@
                 <w:right w:val="none" w:sz="0" w:space="0" w:color="000000"/>
               </w:pBdr>
               <w:spacing w:after="100" w:before="100" w:line="240"/>
-              <w:ind w:firstLine="0" w:left="100" w:right="100"/>
+              <w:ind w:left="100" w:right="100" w:firstLine="0" w:firstLineChars="0"/>
             </w:pPr>
             <w:r>
               <w:rPr>
@@ -1706,7 +1706,7 @@
                 <w:right w:val="none" w:sz="0" w:space="0" w:color="000000"/>
               </w:pBdr>
               <w:spacing w:after="100" w:before="100" w:line="240"/>
-              <w:ind w:firstLine="0" w:left="100" w:right="100"/>
+              <w:ind w:left="100" w:right="100" w:firstLine="0" w:firstLineChars="0"/>
             </w:pPr>
             <w:r>
               <w:rPr>
@@ -1756,7 +1756,7 @@
                 <w:right w:val="none" w:sz="0" w:space="0" w:color="000000"/>
               </w:pBdr>
               <w:spacing w:after="100" w:before="100" w:line="240"/>
-              <w:ind w:firstLine="0" w:left="300" w:right="100"/>
+              <w:ind w:left="300" w:right="100" w:firstLine="0" w:firstLineChars="0"/>
             </w:pPr>
             <w:r>
               <w:rPr>
@@ -1800,7 +1800,7 @@
                 <w:right w:val="none" w:sz="0" w:space="0" w:color="000000"/>
               </w:pBdr>
               <w:spacing w:after="100" w:before="100" w:line="240"/>
-              <w:ind w:firstLine="0" w:left="100" w:right="100"/>
+              <w:ind w:left="100" w:right="100" w:firstLine="0" w:firstLineChars="0"/>
             </w:pPr>
             <w:r>
               <w:rPr>
@@ -1844,7 +1844,7 @@
                 <w:right w:val="none" w:sz="0" w:space="0" w:color="000000"/>
               </w:pBdr>
               <w:spacing w:after="100" w:before="100" w:line="240"/>
-              <w:ind w:firstLine="0" w:left="100" w:right="100"/>
+              <w:ind w:left="100" w:right="100" w:firstLine="0" w:firstLineChars="0"/>
             </w:pPr>
             <w:r>
               <w:rPr>
@@ -1894,7 +1894,7 @@
                 <w:right w:val="none" w:sz="0" w:space="0" w:color="000000"/>
               </w:pBdr>
               <w:spacing w:after="100" w:before="100" w:line="240"/>
-              <w:ind w:firstLine="0" w:left="300" w:right="100"/>
+              <w:ind w:left="300" w:right="100" w:firstLine="0" w:firstLineChars="0"/>
             </w:pPr>
             <w:r>
               <w:rPr>
@@ -1938,7 +1938,7 @@
                 <w:right w:val="none" w:sz="0" w:space="0" w:color="000000"/>
               </w:pBdr>
               <w:spacing w:after="100" w:before="100" w:line="240"/>
-              <w:ind w:firstLine="0" w:left="100" w:right="100"/>
+              <w:ind w:left="100" w:right="100" w:firstLine="0" w:firstLineChars="0"/>
             </w:pPr>
             <w:r>
               <w:rPr>
@@ -1982,7 +1982,7 @@
                 <w:right w:val="none" w:sz="0" w:space="0" w:color="000000"/>
               </w:pBdr>
               <w:spacing w:after="100" w:before="100" w:line="240"/>
-              <w:ind w:firstLine="0" w:left="100" w:right="100"/>
+              <w:ind w:left="100" w:right="100" w:firstLine="0" w:firstLineChars="0"/>
             </w:pPr>
             <w:r>
               <w:rPr>
@@ -2032,7 +2032,7 @@
                 <w:right w:val="none" w:sz="0" w:space="0" w:color="000000"/>
               </w:pBdr>
               <w:spacing w:after="100" w:before="100" w:line="240"/>
-              <w:ind w:firstLine="0" w:left="300" w:right="100"/>
+              <w:ind w:left="300" w:right="100" w:firstLine="0" w:firstLineChars="0"/>
             </w:pPr>
             <w:r>
               <w:rPr>
@@ -2076,7 +2076,7 @@
                 <w:right w:val="none" w:sz="0" w:space="0" w:color="000000"/>
               </w:pBdr>
               <w:spacing w:after="100" w:before="100" w:line="240"/>
-              <w:ind w:firstLine="0" w:left="100" w:right="100"/>
+              <w:ind w:left="100" w:right="100" w:firstLine="0" w:firstLineChars="0"/>
             </w:pPr>
             <w:r>
               <w:rPr>
@@ -2120,7 +2120,7 @@
                 <w:right w:val="none" w:sz="0" w:space="0" w:color="000000"/>
               </w:pBdr>
               <w:spacing w:after="100" w:before="100" w:line="240"/>
-              <w:ind w:firstLine="0" w:left="100" w:right="100"/>
+              <w:ind w:left="100" w:right="100" w:firstLine="0" w:firstLineChars="0"/>
             </w:pPr>
             <w:r>
               <w:rPr>
@@ -2170,7 +2170,7 @@
                 <w:right w:val="none" w:sz="0" w:space="0" w:color="000000"/>
               </w:pBdr>
               <w:spacing w:after="100" w:before="100" w:line="240"/>
-              <w:ind w:firstLine="0" w:left="100" w:right="100"/>
+              <w:ind w:left="100" w:right="100" w:firstLine="0" w:firstLineChars="0"/>
             </w:pPr>
             <w:r>
               <w:rPr>
@@ -2214,7 +2214,7 @@
                 <w:right w:val="none" w:sz="0" w:space="0" w:color="000000"/>
               </w:pBdr>
               <w:spacing w:after="100" w:before="100" w:line="240"/>
-              <w:ind w:firstLine="0" w:left="100" w:right="100"/>
+              <w:ind w:left="100" w:right="100" w:firstLine="0" w:firstLineChars="0"/>
             </w:pPr>
             <w:r>
               <w:rPr>
@@ -2258,7 +2258,7 @@
                 <w:right w:val="none" w:sz="0" w:space="0" w:color="000000"/>
               </w:pBdr>
               <w:spacing w:after="100" w:before="100" w:line="240"/>
-              <w:ind w:firstLine="0" w:left="100" w:right="100"/>
+              <w:ind w:left="100" w:right="100" w:firstLine="0" w:firstLineChars="0"/>
             </w:pPr>
             <w:r>
               <w:rPr>
@@ -2308,7 +2308,7 @@
                 <w:right w:val="none" w:sz="0" w:space="0" w:color="000000"/>
               </w:pBdr>
               <w:spacing w:after="100" w:before="100" w:line="240"/>
-              <w:ind w:firstLine="0" w:left="300" w:right="100"/>
+              <w:ind w:left="300" w:right="100" w:firstLine="0" w:firstLineChars="0"/>
             </w:pPr>
             <w:r>
               <w:rPr>
@@ -2352,7 +2352,7 @@
                 <w:right w:val="none" w:sz="0" w:space="0" w:color="000000"/>
               </w:pBdr>
               <w:spacing w:after="100" w:before="100" w:line="240"/>
-              <w:ind w:firstLine="0" w:left="100" w:right="100"/>
+              <w:ind w:left="100" w:right="100" w:firstLine="0" w:firstLineChars="0"/>
             </w:pPr>
             <w:r>
               <w:rPr>
@@ -2396,7 +2396,7 @@
                 <w:right w:val="none" w:sz="0" w:space="0" w:color="000000"/>
               </w:pBdr>
               <w:spacing w:after="100" w:before="100" w:line="240"/>
-              <w:ind w:firstLine="0" w:left="100" w:right="100"/>
+              <w:ind w:left="100" w:right="100" w:firstLine="0" w:firstLineChars="0"/>
             </w:pPr>
             <w:r>
               <w:rPr>
@@ -2446,7 +2446,7 @@
                 <w:right w:val="none" w:sz="0" w:space="0" w:color="000000"/>
               </w:pBdr>
               <w:spacing w:after="100" w:before="100" w:line="240"/>
-              <w:ind w:firstLine="0" w:left="300" w:right="100"/>
+              <w:ind w:left="300" w:right="100" w:firstLine="0" w:firstLineChars="0"/>
             </w:pPr>
             <w:r>
               <w:rPr>
@@ -2490,7 +2490,7 @@
                 <w:right w:val="none" w:sz="0" w:space="0" w:color="000000"/>
               </w:pBdr>
               <w:spacing w:after="100" w:before="100" w:line="240"/>
-              <w:ind w:firstLine="0" w:left="100" w:right="100"/>
+              <w:ind w:left="100" w:right="100" w:firstLine="0" w:firstLineChars="0"/>
             </w:pPr>
             <w:r>
               <w:rPr>
@@ -2534,7 +2534,7 @@
                 <w:right w:val="none" w:sz="0" w:space="0" w:color="000000"/>
               </w:pBdr>
               <w:spacing w:after="100" w:before="100" w:line="240"/>
-              <w:ind w:firstLine="0" w:left="100" w:right="100"/>
+              <w:ind w:left="100" w:right="100" w:firstLine="0" w:firstLineChars="0"/>
             </w:pPr>
             <w:r>
               <w:rPr>
@@ -2584,7 +2584,7 @@
                 <w:right w:val="none" w:sz="0" w:space="0" w:color="000000"/>
               </w:pBdr>
               <w:spacing w:after="100" w:before="100" w:line="240"/>
-              <w:ind w:firstLine="0" w:left="300" w:right="100"/>
+              <w:ind w:left="300" w:right="100" w:firstLine="0" w:firstLineChars="0"/>
             </w:pPr>
             <w:r>
               <w:rPr>
@@ -2628,7 +2628,7 @@
                 <w:right w:val="none" w:sz="0" w:space="0" w:color="000000"/>
               </w:pBdr>
               <w:spacing w:after="100" w:before="100" w:line="240"/>
-              <w:ind w:firstLine="0" w:left="100" w:right="100"/>
+              <w:ind w:left="100" w:right="100" w:firstLine="0" w:firstLineChars="0"/>
             </w:pPr>
             <w:r>
               <w:rPr>
@@ -2672,7 +2672,7 @@
                 <w:right w:val="none" w:sz="0" w:space="0" w:color="000000"/>
               </w:pBdr>
               <w:spacing w:after="100" w:before="100" w:line="240"/>
-              <w:ind w:firstLine="0" w:left="100" w:right="100"/>
+              <w:ind w:left="100" w:right="100" w:firstLine="0" w:firstLineChars="0"/>
             </w:pPr>
             <w:r>
               <w:rPr>
@@ -2722,7 +2722,7 @@
                 <w:right w:val="none" w:sz="0" w:space="0" w:color="000000"/>
               </w:pBdr>
               <w:spacing w:after="100" w:before="100" w:line="240"/>
-              <w:ind w:firstLine="0" w:left="100" w:right="100"/>
+              <w:ind w:left="100" w:right="100" w:firstLine="0" w:firstLineChars="0"/>
             </w:pPr>
             <w:r>
               <w:rPr>
@@ -2766,7 +2766,7 @@
                 <w:right w:val="none" w:sz="0" w:space="0" w:color="000000"/>
               </w:pBdr>
               <w:spacing w:after="100" w:before="100" w:line="240"/>
-              <w:ind w:firstLine="0" w:left="100" w:right="100"/>
+              <w:ind w:left="100" w:right="100" w:firstLine="0" w:firstLineChars="0"/>
             </w:pPr>
             <w:r>
               <w:rPr>
@@ -2810,7 +2810,7 @@
                 <w:right w:val="none" w:sz="0" w:space="0" w:color="000000"/>
               </w:pBdr>
               <w:spacing w:after="100" w:before="100" w:line="240"/>
-              <w:ind w:firstLine="0" w:left="100" w:right="100"/>
+              <w:ind w:left="100" w:right="100" w:firstLine="0" w:firstLineChars="0"/>
             </w:pPr>
             <w:r>
               <w:rPr>
@@ -2860,7 +2860,7 @@
                 <w:right w:val="none" w:sz="0" w:space="0" w:color="000000"/>
               </w:pBdr>
               <w:spacing w:after="100" w:before="100" w:line="240"/>
-              <w:ind w:firstLine="0" w:left="300" w:right="100"/>
+              <w:ind w:left="300" w:right="100" w:firstLine="0" w:firstLineChars="0"/>
             </w:pPr>
             <w:r>
               <w:rPr>
@@ -2904,7 +2904,7 @@
                 <w:right w:val="none" w:sz="0" w:space="0" w:color="000000"/>
               </w:pBdr>
               <w:spacing w:after="100" w:before="100" w:line="240"/>
-              <w:ind w:firstLine="0" w:left="100" w:right="100"/>
+              <w:ind w:left="100" w:right="100" w:firstLine="0" w:firstLineChars="0"/>
             </w:pPr>
             <w:r>
               <w:rPr>
@@ -2948,7 +2948,7 @@
                 <w:right w:val="none" w:sz="0" w:space="0" w:color="000000"/>
               </w:pBdr>
               <w:spacing w:after="100" w:before="100" w:line="240"/>
-              <w:ind w:firstLine="0" w:left="100" w:right="100"/>
+              <w:ind w:left="100" w:right="100" w:firstLine="0" w:firstLineChars="0"/>
             </w:pPr>
             <w:r>
               <w:rPr>
@@ -2998,7 +2998,7 @@
                 <w:right w:val="none" w:sz="0" w:space="0" w:color="000000"/>
               </w:pBdr>
               <w:spacing w:after="100" w:before="100" w:line="240"/>
-              <w:ind w:firstLine="0" w:left="300" w:right="100"/>
+              <w:ind w:left="300" w:right="100" w:firstLine="0" w:firstLineChars="0"/>
             </w:pPr>
             <w:r>
               <w:rPr>
@@ -3042,7 +3042,7 @@
                 <w:right w:val="none" w:sz="0" w:space="0" w:color="000000"/>
               </w:pBdr>
               <w:spacing w:after="100" w:before="100" w:line="240"/>
-              <w:ind w:firstLine="0" w:left="100" w:right="100"/>
+              <w:ind w:left="100" w:right="100" w:firstLine="0" w:firstLineChars="0"/>
             </w:pPr>
             <w:r>
               <w:rPr>
@@ -3086,7 +3086,7 @@
                 <w:right w:val="none" w:sz="0" w:space="0" w:color="000000"/>
               </w:pBdr>
               <w:spacing w:after="100" w:before="100" w:line="240"/>
-              <w:ind w:firstLine="0" w:left="100" w:right="100"/>
+              <w:ind w:left="100" w:right="100" w:firstLine="0" w:firstLineChars="0"/>
             </w:pPr>
             <w:r>
               <w:rPr>
@@ -3136,7 +3136,7 @@
                 <w:right w:val="none" w:sz="0" w:space="0" w:color="000000"/>
               </w:pBdr>
               <w:spacing w:after="100" w:before="100" w:line="240"/>
-              <w:ind w:firstLine="0" w:left="300" w:right="100"/>
+              <w:ind w:left="300" w:right="100" w:firstLine="0" w:firstLineChars="0"/>
             </w:pPr>
             <w:r>
               <w:rPr>
@@ -3180,7 +3180,7 @@
                 <w:right w:val="none" w:sz="0" w:space="0" w:color="000000"/>
               </w:pBdr>
               <w:spacing w:after="100" w:before="100" w:line="240"/>
-              <w:ind w:firstLine="0" w:left="100" w:right="100"/>
+              <w:ind w:left="100" w:right="100" w:firstLine="0" w:firstLineChars="0"/>
             </w:pPr>
             <w:r>
               <w:rPr>
@@ -3224,7 +3224,7 @@
                 <w:right w:val="none" w:sz="0" w:space="0" w:color="000000"/>
               </w:pBdr>
               <w:spacing w:after="100" w:before="100" w:line="240"/>
-              <w:ind w:firstLine="0" w:left="100" w:right="100"/>
+              <w:ind w:left="100" w:right="100" w:firstLine="0" w:firstLineChars="0"/>
             </w:pPr>
             <w:r>
               <w:rPr>
@@ -3274,7 +3274,7 @@
                 <w:right w:val="none" w:sz="0" w:space="0" w:color="000000"/>
               </w:pBdr>
               <w:spacing w:after="100" w:before="100" w:line="240"/>
-              <w:ind w:firstLine="0" w:left="100" w:right="100"/>
+              <w:ind w:left="100" w:right="100" w:firstLine="0" w:firstLineChars="0"/>
             </w:pPr>
             <w:r>
               <w:rPr>
@@ -3318,7 +3318,7 @@
                 <w:right w:val="none" w:sz="0" w:space="0" w:color="000000"/>
               </w:pBdr>
               <w:spacing w:after="100" w:before="100" w:line="240"/>
-              <w:ind w:firstLine="0" w:left="100" w:right="100"/>
+              <w:ind w:left="100" w:right="100" w:firstLine="0" w:firstLineChars="0"/>
             </w:pPr>
             <w:r>
               <w:rPr>
@@ -3362,7 +3362,7 @@
                 <w:right w:val="none" w:sz="0" w:space="0" w:color="000000"/>
               </w:pBdr>
               <w:spacing w:after="100" w:before="100" w:line="240"/>
-              <w:ind w:firstLine="0" w:left="100" w:right="100"/>
+              <w:ind w:left="100" w:right="100" w:firstLine="0" w:firstLineChars="0"/>
             </w:pPr>
             <w:r>
               <w:rPr>
@@ -3412,7 +3412,7 @@
                 <w:right w:val="none" w:sz="0" w:space="0" w:color="000000"/>
               </w:pBdr>
               <w:spacing w:after="100" w:before="100" w:line="240"/>
-              <w:ind w:firstLine="0" w:left="300" w:right="100"/>
+              <w:ind w:left="300" w:right="100" w:firstLine="0" w:firstLineChars="0"/>
             </w:pPr>
             <w:r>
               <w:rPr>
@@ -3456,7 +3456,7 @@
                 <w:right w:val="none" w:sz="0" w:space="0" w:color="000000"/>
               </w:pBdr>
               <w:spacing w:after="100" w:before="100" w:line="240"/>
-              <w:ind w:firstLine="0" w:left="100" w:right="100"/>
+              <w:ind w:left="100" w:right="100" w:firstLine="0" w:firstLineChars="0"/>
             </w:pPr>
             <w:r>
               <w:rPr>
@@ -3500,7 +3500,7 @@
                 <w:right w:val="none" w:sz="0" w:space="0" w:color="000000"/>
               </w:pBdr>
               <w:spacing w:after="100" w:before="100" w:line="240"/>
-              <w:ind w:firstLine="0" w:left="100" w:right="100"/>
+              <w:ind w:left="100" w:right="100" w:firstLine="0" w:firstLineChars="0"/>
             </w:pPr>
             <w:r>
               <w:rPr>
@@ -3550,7 +3550,7 @@
                 <w:right w:val="none" w:sz="0" w:space="0" w:color="000000"/>
               </w:pBdr>
               <w:spacing w:after="100" w:before="100" w:line="240"/>
-              <w:ind w:firstLine="0" w:left="300" w:right="100"/>
+              <w:ind w:left="300" w:right="100" w:firstLine="0" w:firstLineChars="0"/>
             </w:pPr>
             <w:r>
               <w:rPr>
@@ -3594,7 +3594,7 @@
                 <w:right w:val="none" w:sz="0" w:space="0" w:color="000000"/>
               </w:pBdr>
               <w:spacing w:after="100" w:before="100" w:line="240"/>
-              <w:ind w:firstLine="0" w:left="100" w:right="100"/>
+              <w:ind w:left="100" w:right="100" w:firstLine="0" w:firstLineChars="0"/>
             </w:pPr>
             <w:r>
               <w:rPr>
@@ -3638,7 +3638,7 @@
                 <w:right w:val="none" w:sz="0" w:space="0" w:color="000000"/>
               </w:pBdr>
               <w:spacing w:after="100" w:before="100" w:line="240"/>
-              <w:ind w:firstLine="0" w:left="100" w:right="100"/>
+              <w:ind w:left="100" w:right="100" w:firstLine="0" w:firstLineChars="0"/>
             </w:pPr>
             <w:r>
               <w:rPr>
@@ -3688,7 +3688,7 @@
                 <w:right w:val="none" w:sz="0" w:space="0" w:color="000000"/>
               </w:pBdr>
               <w:spacing w:after="100" w:before="100" w:line="240"/>
-              <w:ind w:firstLine="0" w:left="300" w:right="100"/>
+              <w:ind w:left="300" w:right="100" w:firstLine="0" w:firstLineChars="0"/>
             </w:pPr>
             <w:r>
               <w:rPr>
@@ -3732,7 +3732,7 @@
                 <w:right w:val="none" w:sz="0" w:space="0" w:color="000000"/>
               </w:pBdr>
               <w:spacing w:after="100" w:before="100" w:line="240"/>
-              <w:ind w:firstLine="0" w:left="100" w:right="100"/>
+              <w:ind w:left="100" w:right="100" w:firstLine="0" w:firstLineChars="0"/>
             </w:pPr>
             <w:r>
               <w:rPr>
@@ -3776,7 +3776,7 @@
                 <w:right w:val="none" w:sz="0" w:space="0" w:color="000000"/>
               </w:pBdr>
               <w:spacing w:after="100" w:before="100" w:line="240"/>
-              <w:ind w:firstLine="0" w:left="100" w:right="100"/>
+              <w:ind w:left="100" w:right="100" w:firstLine="0" w:firstLineChars="0"/>
             </w:pPr>
             <w:r>
               <w:rPr>
@@ -3826,7 +3826,7 @@
                 <w:right w:val="none" w:sz="0" w:space="0" w:color="000000"/>
               </w:pBdr>
               <w:spacing w:after="100" w:before="100" w:line="240"/>
-              <w:ind w:firstLine="0" w:left="100" w:right="100"/>
+              <w:ind w:left="100" w:right="100" w:firstLine="0" w:firstLineChars="0"/>
             </w:pPr>
             <w:r>
               <w:rPr>
@@ -3870,7 +3870,7 @@
                 <w:right w:val="none" w:sz="0" w:space="0" w:color="000000"/>
               </w:pBdr>
               <w:spacing w:after="100" w:before="100" w:line="240"/>
-              <w:ind w:firstLine="0" w:left="100" w:right="100"/>
+              <w:ind w:left="100" w:right="100" w:firstLine="0" w:firstLineChars="0"/>
             </w:pPr>
             <w:r>
               <w:rPr>
@@ -3914,7 +3914,7 @@
                 <w:right w:val="none" w:sz="0" w:space="0" w:color="000000"/>
               </w:pBdr>
               <w:spacing w:after="100" w:before="100" w:line="240"/>
-              <w:ind w:firstLine="0" w:left="100" w:right="100"/>
+              <w:ind w:left="100" w:right="100" w:firstLine="0" w:firstLineChars="0"/>
             </w:pPr>
             <w:r>
               <w:rPr>
@@ -3964,7 +3964,7 @@
                 <w:right w:val="none" w:sz="0" w:space="0" w:color="000000"/>
               </w:pBdr>
               <w:spacing w:after="100" w:before="100" w:line="240"/>
-              <w:ind w:firstLine="0" w:left="300" w:right="100"/>
+              <w:ind w:left="300" w:right="100" w:firstLine="0" w:firstLineChars="0"/>
             </w:pPr>
             <w:r>
               <w:rPr>
@@ -4008,7 +4008,7 @@
                 <w:right w:val="none" w:sz="0" w:space="0" w:color="000000"/>
               </w:pBdr>
               <w:spacing w:after="100" w:before="100" w:line="240"/>
-              <w:ind w:firstLine="0" w:left="100" w:right="100"/>
+              <w:ind w:left="100" w:right="100" w:firstLine="0" w:firstLineChars="0"/>
             </w:pPr>
             <w:r>
               <w:rPr>
@@ -4052,7 +4052,7 @@
                 <w:right w:val="none" w:sz="0" w:space="0" w:color="000000"/>
               </w:pBdr>
               <w:spacing w:after="100" w:before="100" w:line="240"/>
-              <w:ind w:firstLine="0" w:left="100" w:right="100"/>
+              <w:ind w:left="100" w:right="100" w:firstLine="0" w:firstLineChars="0"/>
             </w:pPr>
             <w:r>
               <w:rPr>
@@ -4102,7 +4102,7 @@
                 <w:right w:val="none" w:sz="0" w:space="0" w:color="000000"/>
               </w:pBdr>
               <w:spacing w:after="100" w:before="100" w:line="240"/>
-              <w:ind w:firstLine="0" w:left="300" w:right="100"/>
+              <w:ind w:left="300" w:right="100" w:firstLine="0" w:firstLineChars="0"/>
             </w:pPr>
             <w:r>
               <w:rPr>
@@ -4146,7 +4146,7 @@
                 <w:right w:val="none" w:sz="0" w:space="0" w:color="000000"/>
               </w:pBdr>
               <w:spacing w:after="100" w:before="100" w:line="240"/>
-              <w:ind w:firstLine="0" w:left="100" w:right="100"/>
+              <w:ind w:left="100" w:right="100" w:firstLine="0" w:firstLineChars="0"/>
             </w:pPr>
             <w:r>
               <w:rPr>
@@ -4190,7 +4190,7 @@
                 <w:right w:val="none" w:sz="0" w:space="0" w:color="000000"/>
               </w:pBdr>
               <w:spacing w:after="100" w:before="100" w:line="240"/>
-              <w:ind w:firstLine="0" w:left="100" w:right="100"/>
+              <w:ind w:left="100" w:right="100" w:firstLine="0" w:firstLineChars="0"/>
             </w:pPr>
             <w:r>
               <w:rPr>
@@ -4240,7 +4240,7 @@
                 <w:right w:val="none" w:sz="0" w:space="0" w:color="000000"/>
               </w:pBdr>
               <w:spacing w:after="100" w:before="100" w:line="240"/>
-              <w:ind w:firstLine="0" w:left="300" w:right="100"/>
+              <w:ind w:left="300" w:right="100" w:firstLine="0" w:firstLineChars="0"/>
             </w:pPr>
             <w:r>
               <w:rPr>
@@ -4284,7 +4284,7 @@
                 <w:right w:val="none" w:sz="0" w:space="0" w:color="000000"/>
               </w:pBdr>
               <w:spacing w:after="100" w:before="100" w:line="240"/>
-              <w:ind w:firstLine="0" w:left="100" w:right="100"/>
+              <w:ind w:left="100" w:right="100" w:firstLine="0" w:firstLineChars="0"/>
             </w:pPr>
             <w:r>
               <w:rPr>
@@ -4328,7 +4328,7 @@
                 <w:right w:val="none" w:sz="0" w:space="0" w:color="000000"/>
               </w:pBdr>
               <w:spacing w:after="100" w:before="100" w:line="240"/>
-              <w:ind w:firstLine="0" w:left="100" w:right="100"/>
+              <w:ind w:left="100" w:right="100" w:firstLine="0" w:firstLineChars="0"/>
             </w:pPr>
             <w:r>
               <w:rPr>
@@ -4378,7 +4378,7 @@
                 <w:right w:val="none" w:sz="0" w:space="0" w:color="000000"/>
               </w:pBdr>
               <w:spacing w:after="100" w:before="100" w:line="240"/>
-              <w:ind w:firstLine="0" w:left="100" w:right="100"/>
+              <w:ind w:left="100" w:right="100" w:firstLine="0" w:firstLineChars="0"/>
             </w:pPr>
             <w:r>
               <w:rPr>
@@ -4422,7 +4422,7 @@
                 <w:right w:val="none" w:sz="0" w:space="0" w:color="000000"/>
               </w:pBdr>
               <w:spacing w:after="100" w:before="100" w:line="240"/>
-              <w:ind w:firstLine="0" w:left="100" w:right="100"/>
+              <w:ind w:left="100" w:right="100" w:firstLine="0" w:firstLineChars="0"/>
             </w:pPr>
             <w:r>
               <w:rPr>
@@ -4466,7 +4466,7 @@
                 <w:right w:val="none" w:sz="0" w:space="0" w:color="000000"/>
               </w:pBdr>
               <w:spacing w:after="100" w:before="100" w:line="240"/>
-              <w:ind w:firstLine="0" w:left="100" w:right="100"/>
+              <w:ind w:left="100" w:right="100" w:firstLine="0" w:firstLineChars="0"/>
             </w:pPr>
             <w:r>
               <w:rPr>
@@ -4516,7 +4516,7 @@
                 <w:right w:val="none" w:sz="0" w:space="0" w:color="000000"/>
               </w:pBdr>
               <w:spacing w:after="100" w:before="100" w:line="240"/>
-              <w:ind w:firstLine="0" w:left="300" w:right="100"/>
+              <w:ind w:left="300" w:right="100" w:firstLine="0" w:firstLineChars="0"/>
             </w:pPr>
             <w:r>
               <w:rPr>
@@ -4560,7 +4560,7 @@
                 <w:right w:val="none" w:sz="0" w:space="0" w:color="000000"/>
               </w:pBdr>
               <w:spacing w:after="100" w:before="100" w:line="240"/>
-              <w:ind w:firstLine="0" w:left="100" w:right="100"/>
+              <w:ind w:left="100" w:right="100" w:firstLine="0" w:firstLineChars="0"/>
             </w:pPr>
             <w:r>
               <w:rPr>
@@ -4604,7 +4604,7 @@
                 <w:right w:val="none" w:sz="0" w:space="0" w:color="000000"/>
               </w:pBdr>
               <w:spacing w:after="100" w:before="100" w:line="240"/>
-              <w:ind w:firstLine="0" w:left="100" w:right="100"/>
+              <w:ind w:left="100" w:right="100" w:firstLine="0" w:firstLineChars="0"/>
             </w:pPr>
             <w:r>
               <w:rPr>
@@ -4654,7 +4654,7 @@
                 <w:right w:val="none" w:sz="0" w:space="0" w:color="000000"/>
               </w:pBdr>
               <w:spacing w:after="100" w:before="100" w:line="240"/>
-              <w:ind w:firstLine="0" w:left="300" w:right="100"/>
+              <w:ind w:left="300" w:right="100" w:firstLine="0" w:firstLineChars="0"/>
             </w:pPr>
             <w:r>
               <w:rPr>
@@ -4698,7 +4698,7 @@
                 <w:right w:val="none" w:sz="0" w:space="0" w:color="000000"/>
               </w:pBdr>
               <w:spacing w:after="100" w:before="100" w:line="240"/>
-              <w:ind w:firstLine="0" w:left="100" w:right="100"/>
+              <w:ind w:left="100" w:right="100" w:firstLine="0" w:firstLineChars="0"/>
             </w:pPr>
             <w:r>
               <w:rPr>
@@ -4742,7 +4742,7 @@
                 <w:right w:val="none" w:sz="0" w:space="0" w:color="000000"/>
               </w:pBdr>
               <w:spacing w:after="100" w:before="100" w:line="240"/>
-              <w:ind w:firstLine="0" w:left="100" w:right="100"/>
+              <w:ind w:left="100" w:right="100" w:firstLine="0" w:firstLineChars="0"/>
             </w:pPr>
             <w:r>
               <w:rPr>
@@ -4792,7 +4792,7 @@
                 <w:right w:val="none" w:sz="0" w:space="0" w:color="000000"/>
               </w:pBdr>
               <w:spacing w:after="100" w:before="100" w:line="240"/>
-              <w:ind w:firstLine="0" w:left="300" w:right="100"/>
+              <w:ind w:left="300" w:right="100" w:firstLine="0" w:firstLineChars="0"/>
             </w:pPr>
             <w:r>
               <w:rPr>
@@ -4836,7 +4836,7 @@
                 <w:right w:val="none" w:sz="0" w:space="0" w:color="000000"/>
               </w:pBdr>
               <w:spacing w:after="100" w:before="100" w:line="240"/>
-              <w:ind w:firstLine="0" w:left="100" w:right="100"/>
+              <w:ind w:left="100" w:right="100" w:firstLine="0" w:firstLineChars="0"/>
             </w:pPr>
             <w:r>
               <w:rPr>
@@ -4880,7 +4880,7 @@
                 <w:right w:val="none" w:sz="0" w:space="0" w:color="000000"/>
               </w:pBdr>
               <w:spacing w:after="100" w:before="100" w:line="240"/>
-              <w:ind w:firstLine="0" w:left="100" w:right="100"/>
+              <w:ind w:left="100" w:right="100" w:firstLine="0" w:firstLineChars="0"/>
             </w:pPr>
             <w:r>
               <w:rPr>
@@ -4930,7 +4930,7 @@
                 <w:right w:val="none" w:sz="0" w:space="0" w:color="000000"/>
               </w:pBdr>
               <w:spacing w:after="100" w:before="100" w:line="240"/>
-              <w:ind w:firstLine="0" w:left="100" w:right="100"/>
+              <w:ind w:left="100" w:right="100" w:firstLine="0" w:firstLineChars="0"/>
             </w:pPr>
             <w:r>
               <w:rPr>
@@ -4974,7 +4974,7 @@
                 <w:right w:val="none" w:sz="0" w:space="0" w:color="000000"/>
               </w:pBdr>
               <w:spacing w:after="100" w:before="100" w:line="240"/>
-              <w:ind w:firstLine="0" w:left="100" w:right="100"/>
+              <w:ind w:left="100" w:right="100" w:firstLine="0" w:firstLineChars="0"/>
             </w:pPr>
             <w:r>
               <w:rPr>
@@ -5018,7 +5018,7 @@
                 <w:right w:val="none" w:sz="0" w:space="0" w:color="000000"/>
               </w:pBdr>
               <w:spacing w:after="100" w:before="100" w:line="240"/>
-              <w:ind w:firstLine="0" w:left="100" w:right="100"/>
+              <w:ind w:left="100" w:right="100" w:firstLine="0" w:firstLineChars="0"/>
             </w:pPr>
             <w:r>
               <w:rPr>
@@ -5068,7 +5068,7 @@
                 <w:right w:val="none" w:sz="0" w:space="0" w:color="000000"/>
               </w:pBdr>
               <w:spacing w:after="100" w:before="100" w:line="240"/>
-              <w:ind w:firstLine="0" w:left="300" w:right="100"/>
+              <w:ind w:left="300" w:right="100" w:firstLine="0" w:firstLineChars="0"/>
             </w:pPr>
             <w:r>
               <w:rPr>
@@ -5112,7 +5112,7 @@
                 <w:right w:val="none" w:sz="0" w:space="0" w:color="000000"/>
               </w:pBdr>
               <w:spacing w:after="100" w:before="100" w:line="240"/>
-              <w:ind w:firstLine="0" w:left="100" w:right="100"/>
+              <w:ind w:left="100" w:right="100" w:firstLine="0" w:firstLineChars="0"/>
             </w:pPr>
             <w:r>
               <w:rPr>
@@ -5156,7 +5156,7 @@
                 <w:right w:val="none" w:sz="0" w:space="0" w:color="000000"/>
               </w:pBdr>
               <w:spacing w:after="100" w:before="100" w:line="240"/>
-              <w:ind w:firstLine="0" w:left="100" w:right="100"/>
+              <w:ind w:left="100" w:right="100" w:firstLine="0" w:firstLineChars="0"/>
             </w:pPr>
             <w:r>
               <w:rPr>
@@ -5206,7 +5206,7 @@
                 <w:right w:val="none" w:sz="0" w:space="0" w:color="000000"/>
               </w:pBdr>
               <w:spacing w:after="100" w:before="100" w:line="240"/>
-              <w:ind w:firstLine="0" w:left="300" w:right="100"/>
+              <w:ind w:left="300" w:right="100" w:firstLine="0" w:firstLineChars="0"/>
             </w:pPr>
             <w:r>
               <w:rPr>
@@ -5250,7 +5250,7 @@
                 <w:right w:val="none" w:sz="0" w:space="0" w:color="000000"/>
               </w:pBdr>
               <w:spacing w:after="100" w:before="100" w:line="240"/>
-              <w:ind w:firstLine="0" w:left="100" w:right="100"/>
+              <w:ind w:left="100" w:right="100" w:firstLine="0" w:firstLineChars="0"/>
             </w:pPr>
             <w:r>
               <w:rPr>
@@ -5294,7 +5294,7 @@
                 <w:right w:val="none" w:sz="0" w:space="0" w:color="000000"/>
               </w:pBdr>
               <w:spacing w:after="100" w:before="100" w:line="240"/>
-              <w:ind w:firstLine="0" w:left="100" w:right="100"/>
+              <w:ind w:left="100" w:right="100" w:firstLine="0" w:firstLineChars="0"/>
             </w:pPr>
             <w:r>
               <w:rPr>
@@ -5344,7 +5344,7 @@
                 <w:right w:val="none" w:sz="0" w:space="0" w:color="000000"/>
               </w:pBdr>
               <w:spacing w:after="100" w:before="100" w:line="240"/>
-              <w:ind w:firstLine="0" w:left="300" w:right="100"/>
+              <w:ind w:left="300" w:right="100" w:firstLine="0" w:firstLineChars="0"/>
             </w:pPr>
             <w:r>
               <w:rPr>
@@ -5388,7 +5388,7 @@
                 <w:right w:val="none" w:sz="0" w:space="0" w:color="000000"/>
               </w:pBdr>
               <w:spacing w:after="100" w:before="100" w:line="240"/>
-              <w:ind w:firstLine="0" w:left="100" w:right="100"/>
+              <w:ind w:left="100" w:right="100" w:firstLine="0" w:firstLineChars="0"/>
             </w:pPr>
             <w:r>
               <w:rPr>
@@ -5432,7 +5432,7 @@
                 <w:right w:val="none" w:sz="0" w:space="0" w:color="000000"/>
               </w:pBdr>
               <w:spacing w:after="100" w:before="100" w:line="240"/>
-              <w:ind w:firstLine="0" w:left="100" w:right="100"/>
+              <w:ind w:left="100" w:right="100" w:firstLine="0" w:firstLineChars="0"/>
             </w:pPr>
             <w:r>
               <w:rPr>
@@ -5482,7 +5482,7 @@
                 <w:right w:val="none" w:sz="0" w:space="0" w:color="000000"/>
               </w:pBdr>
               <w:spacing w:after="100" w:before="100" w:line="240"/>
-              <w:ind w:firstLine="0" w:left="100" w:right="100"/>
+              <w:ind w:left="100" w:right="100" w:firstLine="0" w:firstLineChars="0"/>
             </w:pPr>
             <w:r>
               <w:rPr>
@@ -5526,7 +5526,7 @@
                 <w:right w:val="none" w:sz="0" w:space="0" w:color="000000"/>
               </w:pBdr>
               <w:spacing w:after="100" w:before="100" w:line="240"/>
-              <w:ind w:firstLine="0" w:left="100" w:right="100"/>
+              <w:ind w:left="100" w:right="100" w:firstLine="0" w:firstLineChars="0"/>
             </w:pPr>
             <w:r>
               <w:rPr>
@@ -5570,7 +5570,7 @@
                 <w:right w:val="none" w:sz="0" w:space="0" w:color="000000"/>
               </w:pBdr>
               <w:spacing w:after="100" w:before="100" w:line="240"/>
-              <w:ind w:firstLine="0" w:left="100" w:right="100"/>
+              <w:ind w:left="100" w:right="100" w:firstLine="0" w:firstLineChars="0"/>
             </w:pPr>
             <w:r>
               <w:rPr>
@@ -5620,7 +5620,7 @@
                 <w:right w:val="none" w:sz="0" w:space="0" w:color="000000"/>
               </w:pBdr>
               <w:spacing w:after="100" w:before="100" w:line="240"/>
-              <w:ind w:firstLine="0" w:left="300" w:right="100"/>
+              <w:ind w:left="300" w:right="100" w:firstLine="0" w:firstLineChars="0"/>
             </w:pPr>
             <w:r>
               <w:rPr>
@@ -5664,7 +5664,7 @@
                 <w:right w:val="none" w:sz="0" w:space="0" w:color="000000"/>
               </w:pBdr>
               <w:spacing w:after="100" w:before="100" w:line="240"/>
-              <w:ind w:firstLine="0" w:left="100" w:right="100"/>
+              <w:ind w:left="100" w:right="100" w:firstLine="0" w:firstLineChars="0"/>
             </w:pPr>
             <w:r>
               <w:rPr>
@@ -5708,7 +5708,7 @@
                 <w:right w:val="none" w:sz="0" w:space="0" w:color="000000"/>
               </w:pBdr>
               <w:spacing w:after="100" w:before="100" w:line="240"/>
-              <w:ind w:firstLine="0" w:left="100" w:right="100"/>
+              <w:ind w:left="100" w:right="100" w:firstLine="0" w:firstLineChars="0"/>
             </w:pPr>
             <w:r>
               <w:rPr>
@@ -5758,7 +5758,7 @@
                 <w:right w:val="none" w:sz="0" w:space="0" w:color="000000"/>
               </w:pBdr>
               <w:spacing w:after="100" w:before="100" w:line="240"/>
-              <w:ind w:firstLine="0" w:left="300" w:right="100"/>
+              <w:ind w:left="300" w:right="100" w:firstLine="0" w:firstLineChars="0"/>
             </w:pPr>
             <w:r>
               <w:rPr>
@@ -5802,7 +5802,7 @@
                 <w:right w:val="none" w:sz="0" w:space="0" w:color="000000"/>
               </w:pBdr>
               <w:spacing w:after="100" w:before="100" w:line="240"/>
-              <w:ind w:firstLine="0" w:left="100" w:right="100"/>
+              <w:ind w:left="100" w:right="100" w:firstLine="0" w:firstLineChars="0"/>
             </w:pPr>
             <w:r>
               <w:rPr>
@@ -5846,7 +5846,7 @@
                 <w:right w:val="none" w:sz="0" w:space="0" w:color="000000"/>
               </w:pBdr>
               <w:spacing w:after="100" w:before="100" w:line="240"/>
-              <w:ind w:firstLine="0" w:left="100" w:right="100"/>
+              <w:ind w:left="100" w:right="100" w:firstLine="0" w:firstLineChars="0"/>
             </w:pPr>
             <w:r>
               <w:rPr>
@@ -5896,7 +5896,7 @@
                 <w:right w:val="none" w:sz="0" w:space="0" w:color="000000"/>
               </w:pBdr>
               <w:spacing w:after="100" w:before="100" w:line="240"/>
-              <w:ind w:firstLine="0" w:left="300" w:right="100"/>
+              <w:ind w:left="300" w:right="100" w:firstLine="0" w:firstLineChars="0"/>
             </w:pPr>
             <w:r>
               <w:rPr>
@@ -5940,7 +5940,7 @@
                 <w:right w:val="none" w:sz="0" w:space="0" w:color="000000"/>
               </w:pBdr>
               <w:spacing w:after="100" w:before="100" w:line="240"/>
-              <w:ind w:firstLine="0" w:left="100" w:right="100"/>
+              <w:ind w:left="100" w:right="100" w:firstLine="0" w:firstLineChars="0"/>
             </w:pPr>
             <w:r>
               <w:rPr>
@@ -5984,7 +5984,7 @@
                 <w:right w:val="none" w:sz="0" w:space="0" w:color="000000"/>
               </w:pBdr>
               <w:spacing w:after="100" w:before="100" w:line="240"/>
-              <w:ind w:firstLine="0" w:left="100" w:right="100"/>
+              <w:ind w:left="100" w:right="100" w:firstLine="0" w:firstLineChars="0"/>
             </w:pPr>
             <w:r>
               <w:rPr>
@@ -6034,7 +6034,7 @@
                 <w:right w:val="none" w:sz="0" w:space="0" w:color="000000"/>
               </w:pBdr>
               <w:spacing w:after="100" w:before="100" w:line="240"/>
-              <w:ind w:firstLine="0" w:left="100" w:right="100"/>
+              <w:ind w:left="100" w:right="100" w:firstLine="0" w:firstLineChars="0"/>
             </w:pPr>
             <w:r>
               <w:rPr>
@@ -6078,7 +6078,7 @@
                 <w:right w:val="none" w:sz="0" w:space="0" w:color="000000"/>
               </w:pBdr>
               <w:spacing w:after="100" w:before="100" w:line="240"/>
-              <w:ind w:firstLine="0" w:left="100" w:right="100"/>
+              <w:ind w:left="100" w:right="100" w:firstLine="0" w:firstLineChars="0"/>
             </w:pPr>
             <w:r>
               <w:rPr>
@@ -6122,7 +6122,7 @@
                 <w:right w:val="none" w:sz="0" w:space="0" w:color="000000"/>
               </w:pBdr>
               <w:spacing w:after="100" w:before="100" w:line="240"/>
-              <w:ind w:firstLine="0" w:left="100" w:right="100"/>
+              <w:ind w:left="100" w:right="100" w:firstLine="0" w:firstLineChars="0"/>
             </w:pPr>
             <w:r>
               <w:rPr>
@@ -6172,7 +6172,7 @@
                 <w:right w:val="none" w:sz="0" w:space="0" w:color="000000"/>
               </w:pBdr>
               <w:spacing w:after="100" w:before="100" w:line="240"/>
-              <w:ind w:firstLine="0" w:left="100" w:right="100"/>
+              <w:ind w:left="100" w:right="100" w:firstLine="0" w:firstLineChars="0"/>
             </w:pPr>
             <w:r>
               <w:rPr>
@@ -6216,7 +6216,7 @@
                 <w:right w:val="none" w:sz="0" w:space="0" w:color="000000"/>
               </w:pBdr>
               <w:spacing w:after="100" w:before="100" w:line="240"/>
-              <w:ind w:firstLine="0" w:left="100" w:right="100"/>
+              <w:ind w:left="100" w:right="100" w:firstLine="0" w:firstLineChars="0"/>
             </w:pPr>
             <w:r>
               <w:rPr>
@@ -6260,7 +6260,7 @@
                 <w:right w:val="none" w:sz="0" w:space="0" w:color="000000"/>
               </w:pBdr>
               <w:spacing w:after="100" w:before="100" w:line="240"/>
-              <w:ind w:firstLine="0" w:left="100" w:right="100"/>
+              <w:ind w:left="100" w:right="100" w:firstLine="0" w:firstLineChars="0"/>
             </w:pPr>
             <w:r>
               <w:rPr>
@@ -6310,7 +6310,7 @@
                 <w:right w:val="none" w:sz="0" w:space="0" w:color="000000"/>
               </w:pBdr>
               <w:spacing w:after="100" w:before="100" w:line="240"/>
-              <w:ind w:firstLine="0" w:left="300" w:right="100"/>
+              <w:ind w:left="300" w:right="100" w:firstLine="0" w:firstLineChars="0"/>
             </w:pPr>
             <w:r>
               <w:rPr>
@@ -6354,7 +6354,7 @@
                 <w:right w:val="none" w:sz="0" w:space="0" w:color="000000"/>
               </w:pBdr>
               <w:spacing w:after="100" w:before="100" w:line="240"/>
-              <w:ind w:firstLine="0" w:left="100" w:right="100"/>
+              <w:ind w:left="100" w:right="100" w:firstLine="0" w:firstLineChars="0"/>
             </w:pPr>
             <w:r>
               <w:rPr>
@@ -6398,7 +6398,7 @@
                 <w:right w:val="none" w:sz="0" w:space="0" w:color="000000"/>
               </w:pBdr>
               <w:spacing w:after="100" w:before="100" w:line="240"/>
-              <w:ind w:firstLine="0" w:left="100" w:right="100"/>
+              <w:ind w:left="100" w:right="100" w:firstLine="0" w:firstLineChars="0"/>
             </w:pPr>
             <w:r>
               <w:rPr>
@@ -6448,7 +6448,7 @@
                 <w:right w:val="none" w:sz="0" w:space="0" w:color="000000"/>
               </w:pBdr>
               <w:spacing w:after="100" w:before="100" w:line="240"/>
-              <w:ind w:firstLine="0" w:left="300" w:right="100"/>
+              <w:ind w:left="300" w:right="100" w:firstLine="0" w:firstLineChars="0"/>
             </w:pPr>
             <w:r>
               <w:rPr>
@@ -6492,7 +6492,7 @@
                 <w:right w:val="none" w:sz="0" w:space="0" w:color="000000"/>
               </w:pBdr>
               <w:spacing w:after="100" w:before="100" w:line="240"/>
-              <w:ind w:firstLine="0" w:left="100" w:right="100"/>
+              <w:ind w:left="100" w:right="100" w:firstLine="0" w:firstLineChars="0"/>
             </w:pPr>
             <w:r>
               <w:rPr>
@@ -6536,7 +6536,7 @@
                 <w:right w:val="none" w:sz="0" w:space="0" w:color="000000"/>
               </w:pBdr>
               <w:spacing w:after="100" w:before="100" w:line="240"/>
-              <w:ind w:firstLine="0" w:left="100" w:right="100"/>
+              <w:ind w:left="100" w:right="100" w:firstLine="0" w:firstLineChars="0"/>
             </w:pPr>
             <w:r>
               <w:rPr>
@@ -6586,7 +6586,7 @@
                 <w:right w:val="none" w:sz="0" w:space="0" w:color="000000"/>
               </w:pBdr>
               <w:spacing w:after="100" w:before="100" w:line="240"/>
-              <w:ind w:firstLine="0" w:left="300" w:right="100"/>
+              <w:ind w:left="300" w:right="100" w:firstLine="0" w:firstLineChars="0"/>
             </w:pPr>
             <w:r>
               <w:rPr>
@@ -6630,7 +6630,7 @@
                 <w:right w:val="none" w:sz="0" w:space="0" w:color="000000"/>
               </w:pBdr>
               <w:spacing w:after="100" w:before="100" w:line="240"/>
-              <w:ind w:firstLine="0" w:left="100" w:right="100"/>
+              <w:ind w:left="100" w:right="100" w:firstLine="0" w:firstLineChars="0"/>
             </w:pPr>
             <w:r>
               <w:rPr>
@@ -6674,7 +6674,7 @@
                 <w:right w:val="none" w:sz="0" w:space="0" w:color="000000"/>
               </w:pBdr>
               <w:spacing w:after="100" w:before="100" w:line="240"/>
-              <w:ind w:firstLine="0" w:left="100" w:right="100"/>
+              <w:ind w:left="100" w:right="100" w:firstLine="0" w:firstLineChars="0"/>
             </w:pPr>
             <w:r>
               <w:rPr>
@@ -6724,7 +6724,7 @@
                 <w:right w:val="none" w:sz="0" w:space="0" w:color="000000"/>
               </w:pBdr>
               <w:spacing w:after="100" w:before="100" w:line="240"/>
-              <w:ind w:firstLine="0" w:left="100" w:right="100"/>
+              <w:ind w:left="100" w:right="100" w:firstLine="0" w:firstLineChars="0"/>
             </w:pPr>
             <w:r>
               <w:rPr>
@@ -6768,7 +6768,7 @@
                 <w:right w:val="none" w:sz="0" w:space="0" w:color="000000"/>
               </w:pBdr>
               <w:spacing w:after="100" w:before="100" w:line="240"/>
-              <w:ind w:firstLine="0" w:left="100" w:right="100"/>
+              <w:ind w:left="100" w:right="100" w:firstLine="0" w:firstLineChars="0"/>
             </w:pPr>
             <w:r>
               <w:rPr>
@@ -6812,7 +6812,7 @@
                 <w:right w:val="none" w:sz="0" w:space="0" w:color="000000"/>
               </w:pBdr>
               <w:spacing w:after="100" w:before="100" w:line="240"/>
-              <w:ind w:firstLine="0" w:left="100" w:right="100"/>
+              <w:ind w:left="100" w:right="100" w:firstLine="0" w:firstLineChars="0"/>
             </w:pPr>
             <w:r>
               <w:rPr>
@@ -6862,7 +6862,7 @@
                 <w:right w:val="none" w:sz="0" w:space="0" w:color="000000"/>
               </w:pBdr>
               <w:spacing w:after="100" w:before="100" w:line="240"/>
-              <w:ind w:firstLine="0" w:left="100" w:right="100"/>
+              <w:ind w:left="100" w:right="100" w:firstLine="0" w:firstLineChars="0"/>
             </w:pPr>
             <w:r>
               <w:rPr>
@@ -6906,7 +6906,7 @@
                 <w:right w:val="none" w:sz="0" w:space="0" w:color="000000"/>
               </w:pBdr>
               <w:spacing w:after="100" w:before="100" w:line="240"/>
-              <w:ind w:firstLine="0" w:left="100" w:right="100"/>
+              <w:ind w:left="100" w:right="100" w:firstLine="0" w:firstLineChars="0"/>
             </w:pPr>
             <w:r>
               <w:rPr>
@@ -6950,7 +6950,7 @@
                 <w:right w:val="none" w:sz="0" w:space="0" w:color="000000"/>
               </w:pBdr>
               <w:spacing w:after="100" w:before="100" w:line="240"/>
-              <w:ind w:firstLine="0" w:left="100" w:right="100"/>
+              <w:ind w:left="100" w:right="100" w:firstLine="0" w:firstLineChars="0"/>
             </w:pPr>
             <w:r>
               <w:rPr>
@@ -7000,7 +7000,7 @@
                 <w:right w:val="none" w:sz="0" w:space="0" w:color="000000"/>
               </w:pBdr>
               <w:spacing w:after="100" w:before="100" w:line="240"/>
-              <w:ind w:firstLine="0" w:left="300" w:right="100"/>
+              <w:ind w:left="300" w:right="100" w:firstLine="0" w:firstLineChars="0"/>
             </w:pPr>
             <w:r>
               <w:rPr>
@@ -7044,7 +7044,7 @@
                 <w:right w:val="none" w:sz="0" w:space="0" w:color="000000"/>
               </w:pBdr>
               <w:spacing w:after="100" w:before="100" w:line="240"/>
-              <w:ind w:firstLine="0" w:left="100" w:right="100"/>
+              <w:ind w:left="100" w:right="100" w:firstLine="0" w:firstLineChars="0"/>
             </w:pPr>
             <w:r>
               <w:rPr>
@@ -7088,7 +7088,7 @@
                 <w:right w:val="none" w:sz="0" w:space="0" w:color="000000"/>
               </w:pBdr>
               <w:spacing w:after="100" w:before="100" w:line="240"/>
-              <w:ind w:firstLine="0" w:left="100" w:right="100"/>
+              <w:ind w:left="100" w:right="100" w:firstLine="0" w:firstLineChars="0"/>
             </w:pPr>
             <w:r>
               <w:rPr>
@@ -7138,7 +7138,7 @@
                 <w:right w:val="none" w:sz="0" w:space="0" w:color="000000"/>
               </w:pBdr>
               <w:spacing w:after="100" w:before="100" w:line="240"/>
-              <w:ind w:firstLine="0" w:left="300" w:right="100"/>
+              <w:ind w:left="300" w:right="100" w:firstLine="0" w:firstLineChars="0"/>
             </w:pPr>
             <w:r>
               <w:rPr>
@@ -7182,7 +7182,7 @@
                 <w:right w:val="none" w:sz="0" w:space="0" w:color="000000"/>
               </w:pBdr>
               <w:spacing w:after="100" w:before="100" w:line="240"/>
-              <w:ind w:firstLine="0" w:left="100" w:right="100"/>
+              <w:ind w:left="100" w:right="100" w:firstLine="0" w:firstLineChars="0"/>
             </w:pPr>
             <w:r>
               <w:rPr>
@@ -7226,7 +7226,7 @@
                 <w:right w:val="none" w:sz="0" w:space="0" w:color="000000"/>
               </w:pBdr>
               <w:spacing w:after="100" w:before="100" w:line="240"/>
-              <w:ind w:firstLine="0" w:left="100" w:right="100"/>
+              <w:ind w:left="100" w:right="100" w:firstLine="0" w:firstLineChars="0"/>
             </w:pPr>
             <w:r>
               <w:rPr>
@@ -7276,7 +7276,7 @@
                 <w:right w:val="none" w:sz="0" w:space="0" w:color="000000"/>
               </w:pBdr>
               <w:spacing w:after="100" w:before="100" w:line="240"/>
-              <w:ind w:firstLine="0" w:left="300" w:right="100"/>
+              <w:ind w:left="300" w:right="100" w:firstLine="0" w:firstLineChars="0"/>
             </w:pPr>
             <w:r>
               <w:rPr>
@@ -7320,7 +7320,7 @@
                 <w:right w:val="none" w:sz="0" w:space="0" w:color="000000"/>
               </w:pBdr>
               <w:spacing w:after="100" w:before="100" w:line="240"/>
-              <w:ind w:firstLine="0" w:left="100" w:right="100"/>
+              <w:ind w:left="100" w:right="100" w:firstLine="0" w:firstLineChars="0"/>
             </w:pPr>
             <w:r>
               <w:rPr>
@@ -7364,7 +7364,7 @@
                 <w:right w:val="none" w:sz="0" w:space="0" w:color="000000"/>
               </w:pBdr>
               <w:spacing w:after="100" w:before="100" w:line="240"/>
-              <w:ind w:firstLine="0" w:left="100" w:right="100"/>
+              <w:ind w:left="100" w:right="100" w:firstLine="0" w:firstLineChars="0"/>
             </w:pPr>
             <w:r>
               <w:rPr>
@@ -7415,7 +7415,7 @@
                 <w:right w:val="none" w:sz="0" w:space="0" w:color="000000"/>
               </w:pBdr>
               <w:spacing w:after="100" w:before="100" w:line="240"/>
-              <w:ind w:firstLine="0" w:left="100" w:right="100"/>
+              <w:ind w:left="100" w:right="100" w:firstLine="0" w:firstLineChars="0"/>
             </w:pPr>
             <w:r>
               <w:rPr>

</xml_diff>